<commit_message>
Add: text pasting by shortcut
</commit_message>
<xml_diff>
--- a/out.docx
+++ b/out.docx
@@ -9,7 +9,7 @@
       <w:r>
         <w:drawing>
           <wp:inline xmlns:a="http://schemas.openxmlformats.org/drawingml/2006/main" xmlns:pic="http://schemas.openxmlformats.org/drawingml/2006/picture">
-            <wp:extent cx="5486400" cy="3227696"/>
+            <wp:extent cx="5486400" cy="3546318"/>
             <wp:docPr id="1" name="Picture 1"/>
             <wp:cNvGraphicFramePr>
               <a:graphicFrameLocks noChangeAspect="1"/>
@@ -30,7 +30,7 @@
                   <pic:spPr>
                     <a:xfrm>
                       <a:off x="0" y="0"/>
-                      <a:ext cx="5486400" cy="3227696"/>
+                      <a:ext cx="5486400" cy="3546318"/>
                     </a:xfrm>
                     <a:prstGeom prst="rect"/>
                   </pic:spPr>
@@ -52,212 +52,15 @@
     </w:p>
     <w:p>
       <w:pPr>
-        <w:pStyle w:val="Header"/>
-        <w:jc w:val="center"/>
+        <w:pStyle w:val="BodyText"/>
       </w:pPr>
-      <w:r>
-        <w:t>Завдання №1</w:t>
-      </w:r>
-    </w:p>
-    <w:p>
-      <w:pPr>
-        <w:jc w:val="center"/>
-      </w:pPr>
-      <w:r>
-        <w:drawing>
-          <wp:inline xmlns:a="http://schemas.openxmlformats.org/drawingml/2006/main" xmlns:pic="http://schemas.openxmlformats.org/drawingml/2006/picture">
-            <wp:extent cx="5486400" cy="3315281"/>
-            <wp:docPr id="2" name="Picture 2"/>
-            <wp:cNvGraphicFramePr>
-              <a:graphicFrameLocks noChangeAspect="1"/>
-            </wp:cNvGraphicFramePr>
-            <a:graphic>
-              <a:graphicData uri="http://schemas.openxmlformats.org/drawingml/2006/picture">
-                <pic:pic>
-                  <pic:nvPicPr>
-                    <pic:cNvPr id="0" name="temp.png"/>
-                    <pic:cNvPicPr/>
-                  </pic:nvPicPr>
-                  <pic:blipFill>
-                    <a:blip r:embed="rId10"/>
-                    <a:stretch>
-                      <a:fillRect/>
-                    </a:stretch>
-                  </pic:blipFill>
-                  <pic:spPr>
-                    <a:xfrm>
-                      <a:off x="0" y="0"/>
-                      <a:ext cx="5486400" cy="3315281"/>
-                    </a:xfrm>
-                    <a:prstGeom prst="rect"/>
-                  </pic:spPr>
-                </pic:pic>
-              </a:graphicData>
-            </a:graphic>
-          </wp:inline>
-        </w:drawing>
-      </w:r>
     </w:p>
     <w:p>
       <w:pPr>
         <w:pStyle w:val="BodyText"/>
-        <w:jc w:val="center"/>
       </w:pPr>
       <w:r>
-        <w:t>Рис. 2</w:t>
-      </w:r>
-    </w:p>
-    <w:p>
-      <w:pPr>
-        <w:jc w:val="center"/>
-      </w:pPr>
-      <w:r>
-        <w:drawing>
-          <wp:inline xmlns:a="http://schemas.openxmlformats.org/drawingml/2006/main" xmlns:pic="http://schemas.openxmlformats.org/drawingml/2006/picture">
-            <wp:extent cx="5486400" cy="3317674"/>
-            <wp:docPr id="3" name="Picture 3"/>
-            <wp:cNvGraphicFramePr>
-              <a:graphicFrameLocks noChangeAspect="1"/>
-            </wp:cNvGraphicFramePr>
-            <a:graphic>
-              <a:graphicData uri="http://schemas.openxmlformats.org/drawingml/2006/picture">
-                <pic:pic>
-                  <pic:nvPicPr>
-                    <pic:cNvPr id="0" name="temp.png"/>
-                    <pic:cNvPicPr/>
-                  </pic:nvPicPr>
-                  <pic:blipFill>
-                    <a:blip r:embed="rId11"/>
-                    <a:stretch>
-                      <a:fillRect/>
-                    </a:stretch>
-                  </pic:blipFill>
-                  <pic:spPr>
-                    <a:xfrm>
-                      <a:off x="0" y="0"/>
-                      <a:ext cx="5486400" cy="3317674"/>
-                    </a:xfrm>
-                    <a:prstGeom prst="rect"/>
-                  </pic:spPr>
-                </pic:pic>
-              </a:graphicData>
-            </a:graphic>
-          </wp:inline>
-        </w:drawing>
-      </w:r>
-    </w:p>
-    <w:p>
-      <w:pPr>
-        <w:pStyle w:val="BodyText"/>
-        <w:jc w:val="center"/>
-      </w:pPr>
-      <w:r>
-        <w:t>Рис. 3</w:t>
-      </w:r>
-    </w:p>
-    <w:p>
-      <w:pPr>
-        <w:jc w:val="center"/>
-      </w:pPr>
-      <w:r>
-        <w:drawing>
-          <wp:inline xmlns:a="http://schemas.openxmlformats.org/drawingml/2006/main" xmlns:pic="http://schemas.openxmlformats.org/drawingml/2006/picture">
-            <wp:extent cx="5486400" cy="6433604"/>
-            <wp:docPr id="4" name="Picture 4"/>
-            <wp:cNvGraphicFramePr>
-              <a:graphicFrameLocks noChangeAspect="1"/>
-            </wp:cNvGraphicFramePr>
-            <a:graphic>
-              <a:graphicData uri="http://schemas.openxmlformats.org/drawingml/2006/picture">
-                <pic:pic>
-                  <pic:nvPicPr>
-                    <pic:cNvPr id="0" name="temp.png"/>
-                    <pic:cNvPicPr/>
-                  </pic:nvPicPr>
-                  <pic:blipFill>
-                    <a:blip r:embed="rId12"/>
-                    <a:stretch>
-                      <a:fillRect/>
-                    </a:stretch>
-                  </pic:blipFill>
-                  <pic:spPr>
-                    <a:xfrm>
-                      <a:off x="0" y="0"/>
-                      <a:ext cx="5486400" cy="6433604"/>
-                    </a:xfrm>
-                    <a:prstGeom prst="rect"/>
-                  </pic:spPr>
-                </pic:pic>
-              </a:graphicData>
-            </a:graphic>
-          </wp:inline>
-        </w:drawing>
-      </w:r>
-    </w:p>
-    <w:p>
-      <w:pPr>
-        <w:pStyle w:val="BodyText"/>
-        <w:jc w:val="center"/>
-      </w:pPr>
-      <w:r>
-        <w:t>Рис. 4</w:t>
-      </w:r>
-    </w:p>
-    <w:p>
-      <w:pPr>
-        <w:pStyle w:val="Header"/>
-        <w:jc w:val="center"/>
-      </w:pPr>
-      <w:r>
-        <w:t>Завдання №2</w:t>
-      </w:r>
-    </w:p>
-    <w:p>
-      <w:pPr>
-        <w:jc w:val="center"/>
-      </w:pPr>
-      <w:r>
-        <w:drawing>
-          <wp:inline xmlns:a="http://schemas.openxmlformats.org/drawingml/2006/main" xmlns:pic="http://schemas.openxmlformats.org/drawingml/2006/picture">
-            <wp:extent cx="5486400" cy="3201113"/>
-            <wp:docPr id="5" name="Picture 5"/>
-            <wp:cNvGraphicFramePr>
-              <a:graphicFrameLocks noChangeAspect="1"/>
-            </wp:cNvGraphicFramePr>
-            <a:graphic>
-              <a:graphicData uri="http://schemas.openxmlformats.org/drawingml/2006/picture">
-                <pic:pic>
-                  <pic:nvPicPr>
-                    <pic:cNvPr id="0" name="temp.png"/>
-                    <pic:cNvPicPr/>
-                  </pic:nvPicPr>
-                  <pic:blipFill>
-                    <a:blip r:embed="rId13"/>
-                    <a:stretch>
-                      <a:fillRect/>
-                    </a:stretch>
-                  </pic:blipFill>
-                  <pic:spPr>
-                    <a:xfrm>
-                      <a:off x="0" y="0"/>
-                      <a:ext cx="5486400" cy="3201113"/>
-                    </a:xfrm>
-                    <a:prstGeom prst="rect"/>
-                  </pic:spPr>
-                </pic:pic>
-              </a:graphicData>
-            </a:graphic>
-          </wp:inline>
-        </w:drawing>
-      </w:r>
-    </w:p>
-    <w:p>
-      <w:pPr>
-        <w:pStyle w:val="BodyText"/>
-        <w:jc w:val="center"/>
-      </w:pPr>
-      <w:r>
-        <w:t>Рис. 5</w:t>
+        <w:t>save_document</w:t>
       </w:r>
     </w:p>
     <w:sectPr>

</xml_diff>

<commit_message>
Add: shortcut configuring, interface color
</commit_message>
<xml_diff>
--- a/out.docx
+++ b/out.docx
@@ -9,7 +9,7 @@
       <w:r>
         <w:drawing>
           <wp:inline xmlns:a="http://schemas.openxmlformats.org/drawingml/2006/main" xmlns:pic="http://schemas.openxmlformats.org/drawingml/2006/picture">
-            <wp:extent cx="5486400" cy="3546318"/>
+            <wp:extent cx="5486400" cy="2003729"/>
             <wp:docPr id="1" name="Picture 1"/>
             <wp:cNvGraphicFramePr>
               <a:graphicFrameLocks noChangeAspect="1"/>
@@ -30,7 +30,7 @@
                   <pic:spPr>
                     <a:xfrm>
                       <a:off x="0" y="0"/>
-                      <a:ext cx="5486400" cy="3546318"/>
+                      <a:ext cx="5486400" cy="2003729"/>
                     </a:xfrm>
                     <a:prstGeom prst="rect"/>
                   </pic:spPr>
@@ -52,15 +52,50 @@
     </w:p>
     <w:p>
       <w:pPr>
-        <w:pStyle w:val="BodyText"/>
+        <w:jc w:val="center"/>
       </w:pPr>
+      <w:r>
+        <w:drawing>
+          <wp:inline xmlns:a="http://schemas.openxmlformats.org/drawingml/2006/main" xmlns:pic="http://schemas.openxmlformats.org/drawingml/2006/picture">
+            <wp:extent cx="5486400" cy="2939143"/>
+            <wp:docPr id="2" name="Picture 2"/>
+            <wp:cNvGraphicFramePr>
+              <a:graphicFrameLocks noChangeAspect="1"/>
+            </wp:cNvGraphicFramePr>
+            <a:graphic>
+              <a:graphicData uri="http://schemas.openxmlformats.org/drawingml/2006/picture">
+                <pic:pic>
+                  <pic:nvPicPr>
+                    <pic:cNvPr id="0" name="temp.png"/>
+                    <pic:cNvPicPr/>
+                  </pic:nvPicPr>
+                  <pic:blipFill>
+                    <a:blip r:embed="rId10"/>
+                    <a:stretch>
+                      <a:fillRect/>
+                    </a:stretch>
+                  </pic:blipFill>
+                  <pic:spPr>
+                    <a:xfrm>
+                      <a:off x="0" y="0"/>
+                      <a:ext cx="5486400" cy="2939143"/>
+                    </a:xfrm>
+                    <a:prstGeom prst="rect"/>
+                  </pic:spPr>
+                </pic:pic>
+              </a:graphicData>
+            </a:graphic>
+          </wp:inline>
+        </w:drawing>
+      </w:r>
     </w:p>
     <w:p>
       <w:pPr>
         <w:pStyle w:val="BodyText"/>
+        <w:jc w:val="center"/>
       </w:pPr>
       <w:r>
-        <w:t>save_document</w:t>
+        <w:t>Рис. 1</w:t>
       </w:r>
     </w:p>
     <w:sectPr>

</xml_diff>